<commit_message>
Lab 11 PDF added
</commit_message>
<xml_diff>
--- a/Lab11/SDP_L11_CE126.docx
+++ b/Lab11/SDP_L11_CE126.docx
@@ -738,23 +738,7 @@
           <w:szCs w:val="32"/>
         </w:rPr>
         <w:lastRenderedPageBreak/>
-        <w:t xml:space="preserve">Now we will add error handling. For that first of all make some intentionality mistake. </w:t>
-      </w:r>
-      <w:proofErr w:type="gramStart"/>
-      <w:r>
-        <w:rPr>
-          <w:sz w:val="32"/>
-          <w:szCs w:val="32"/>
-        </w:rPr>
-        <w:t>i.e.</w:t>
-      </w:r>
-      <w:proofErr w:type="gramEnd"/>
-      <w:r>
-        <w:rPr>
-          <w:sz w:val="32"/>
-          <w:szCs w:val="32"/>
-        </w:rPr>
-        <w:t xml:space="preserve"> Remove one character from API string</w:t>
+        <w:t>Now we will add error handling. For that first of all make some intentionality mistake. i.e. Remove one character from API string</w:t>
       </w:r>
     </w:p>
     <w:p>
@@ -894,39 +878,7 @@
           <w:sz w:val="32"/>
           <w:szCs w:val="32"/>
         </w:rPr>
-        <w:t xml:space="preserve">Then output will be as shown below. Here in </w:t>
-      </w:r>
-      <w:proofErr w:type="gramStart"/>
-      <w:r>
-        <w:rPr>
-          <w:sz w:val="32"/>
-          <w:szCs w:val="32"/>
-        </w:rPr>
-        <w:t>output</w:t>
-      </w:r>
-      <w:proofErr w:type="gramEnd"/>
-      <w:r>
-        <w:rPr>
-          <w:sz w:val="32"/>
-          <w:szCs w:val="32"/>
-        </w:rPr>
-        <w:t xml:space="preserve"> we can see that loading is printing. </w:t>
-      </w:r>
-      <w:proofErr w:type="gramStart"/>
-      <w:r>
-        <w:rPr>
-          <w:sz w:val="32"/>
-          <w:szCs w:val="32"/>
-        </w:rPr>
-        <w:t>So</w:t>
-      </w:r>
-      <w:proofErr w:type="gramEnd"/>
-      <w:r>
-        <w:rPr>
-          <w:sz w:val="32"/>
-          <w:szCs w:val="32"/>
-        </w:rPr>
-        <w:t xml:space="preserve"> we need to do something that will display error</w:t>
+        <w:t>Then output will be as shown below. Here in output we can see that loading is printing. So we need to do something that will display error</w:t>
       </w:r>
       <w:r>
         <w:rPr>
@@ -954,23 +906,7 @@
           <w:sz w:val="32"/>
           <w:szCs w:val="32"/>
         </w:rPr>
-        <w:t xml:space="preserve">Here on </w:t>
-      </w:r>
-      <w:proofErr w:type="gramStart"/>
-      <w:r>
-        <w:rPr>
-          <w:sz w:val="32"/>
-          <w:szCs w:val="32"/>
-        </w:rPr>
-        <w:t>error</w:t>
-      </w:r>
-      <w:proofErr w:type="gramEnd"/>
-      <w:r>
-        <w:rPr>
-          <w:sz w:val="32"/>
-          <w:szCs w:val="32"/>
-        </w:rPr>
-        <w:t xml:space="preserve"> we are setting time value to some appropriate message. So that it can be displayed there.</w:t>
+        <w:t>Here on error we are setting time value to some appropriate message. So that it can be displayed there.</w:t>
       </w:r>
     </w:p>
     <w:p>
@@ -1098,21 +1034,12 @@
           </wp:anchor>
         </w:drawing>
       </w:r>
-      <w:proofErr w:type="gramStart"/>
-      <w:r>
-        <w:rPr>
-          <w:sz w:val="32"/>
-          <w:szCs w:val="32"/>
-        </w:rPr>
-        <w:t>So</w:t>
-      </w:r>
-      <w:proofErr w:type="gramEnd"/>
-      <w:r>
-        <w:rPr>
-          <w:sz w:val="32"/>
-          <w:szCs w:val="32"/>
-        </w:rPr>
-        <w:t xml:space="preserve"> if there is some issue in fetching time then we can set time value as shown above. So updated output would be …</w:t>
+      <w:r>
+        <w:rPr>
+          <w:sz w:val="32"/>
+          <w:szCs w:val="32"/>
+        </w:rPr>
+        <w:t>So if there is some issue in fetching time then we can set time value as shown above. So updated output would be …</w:t>
       </w:r>
     </w:p>
     <w:p>
@@ -1375,23 +1302,7 @@
           <w:sz w:val="36"/>
           <w:szCs w:val="36"/>
         </w:rPr>
-        <w:t xml:space="preserve">Here we are using routing with passing some additional arguments into it. </w:t>
-      </w:r>
-      <w:proofErr w:type="gramStart"/>
-      <w:r>
-        <w:rPr>
-          <w:sz w:val="36"/>
-          <w:szCs w:val="36"/>
-        </w:rPr>
-        <w:t>So</w:t>
-      </w:r>
-      <w:proofErr w:type="gramEnd"/>
-      <w:r>
-        <w:rPr>
-          <w:sz w:val="36"/>
-          <w:szCs w:val="36"/>
-        </w:rPr>
-        <w:t xml:space="preserve"> in </w:t>
+        <w:t xml:space="preserve">Here we are using routing with passing some additional arguments into it. So in </w:t>
       </w:r>
       <w:proofErr w:type="spellStart"/>
       <w:r>
@@ -1510,7 +1421,6 @@
         <w:t xml:space="preserve">Now we will perform some formatting steps using intl. For that we need to add it into </w:t>
       </w:r>
       <w:proofErr w:type="spellStart"/>
-      <w:proofErr w:type="gramStart"/>
       <w:r>
         <w:rPr>
           <w:sz w:val="36"/>
@@ -1519,7 +1429,6 @@
         <w:t>pubspec.yaml</w:t>
       </w:r>
       <w:proofErr w:type="spellEnd"/>
-      <w:proofErr w:type="gramEnd"/>
     </w:p>
     <w:p>
       <w:pPr>
@@ -1715,23 +1624,7 @@
           <w:sz w:val="36"/>
           <w:szCs w:val="36"/>
         </w:rPr>
-        <w:t xml:space="preserve"> file would </w:t>
-      </w:r>
-      <w:proofErr w:type="gramStart"/>
-      <w:r>
-        <w:rPr>
-          <w:sz w:val="36"/>
-          <w:szCs w:val="36"/>
-        </w:rPr>
-        <w:t>contains</w:t>
-      </w:r>
-      <w:proofErr w:type="gramEnd"/>
-      <w:r>
-        <w:rPr>
-          <w:sz w:val="36"/>
-          <w:szCs w:val="36"/>
-        </w:rPr>
-        <w:t xml:space="preserve"> below code.</w:t>
+        <w:t xml:space="preserve"> file would contains below code.</w:t>
       </w:r>
     </w:p>
     <w:p>
@@ -2303,10 +2196,80 @@
       </w:pPr>
       <w:r>
         <w:rPr>
+          <w:noProof/>
           <w:sz w:val="36"/>
           <w:szCs w:val="36"/>
         </w:rPr>
         <w:lastRenderedPageBreak/>
+        <w:drawing>
+          <wp:anchor distT="0" distB="0" distL="114300" distR="114300" simplePos="0" relativeHeight="251672576" behindDoc="1" locked="0" layoutInCell="1" allowOverlap="1" wp14:anchorId="74C79C59" wp14:editId="01DD9BF1">
+            <wp:simplePos x="0" y="0"/>
+            <wp:positionH relativeFrom="margin">
+              <wp:posOffset>-381000</wp:posOffset>
+            </wp:positionH>
+            <wp:positionV relativeFrom="paragraph">
+              <wp:posOffset>7620</wp:posOffset>
+            </wp:positionV>
+            <wp:extent cx="2781300" cy="5911215"/>
+            <wp:effectExtent l="0" t="0" r="0" b="0"/>
+            <wp:wrapTight wrapText="bothSides">
+              <wp:wrapPolygon edited="0">
+                <wp:start x="0" y="0"/>
+                <wp:lineTo x="0" y="21510"/>
+                <wp:lineTo x="21452" y="21510"/>
+                <wp:lineTo x="21452" y="0"/>
+                <wp:lineTo x="0" y="0"/>
+              </wp:wrapPolygon>
+            </wp:wrapTight>
+            <wp:docPr id="18" name="Picture 18"/>
+            <wp:cNvGraphicFramePr>
+              <a:graphicFrameLocks xmlns:a="http://schemas.openxmlformats.org/drawingml/2006/main" noChangeAspect="1"/>
+            </wp:cNvGraphicFramePr>
+            <a:graphic xmlns:a="http://schemas.openxmlformats.org/drawingml/2006/main">
+              <a:graphicData uri="http://schemas.openxmlformats.org/drawingml/2006/picture">
+                <pic:pic xmlns:pic="http://schemas.openxmlformats.org/drawingml/2006/picture">
+                  <pic:nvPicPr>
+                    <pic:cNvPr id="18" name="Picture 18"/>
+                    <pic:cNvPicPr/>
+                  </pic:nvPicPr>
+                  <pic:blipFill>
+                    <a:blip r:embed="rId20">
+                      <a:extLst>
+                        <a:ext uri="{28A0092B-C50C-407E-A947-70E740481C1C}">
+                          <a14:useLocalDpi xmlns:a14="http://schemas.microsoft.com/office/drawing/2010/main" val="0"/>
+                        </a:ext>
+                      </a:extLst>
+                    </a:blip>
+                    <a:stretch>
+                      <a:fillRect/>
+                    </a:stretch>
+                  </pic:blipFill>
+                  <pic:spPr>
+                    <a:xfrm>
+                      <a:off x="0" y="0"/>
+                      <a:ext cx="2781300" cy="5911215"/>
+                    </a:xfrm>
+                    <a:prstGeom prst="rect">
+                      <a:avLst/>
+                    </a:prstGeom>
+                  </pic:spPr>
+                </pic:pic>
+              </a:graphicData>
+            </a:graphic>
+            <wp14:sizeRelH relativeFrom="margin">
+              <wp14:pctWidth>0</wp14:pctWidth>
+            </wp14:sizeRelH>
+            <wp14:sizeRelV relativeFrom="margin">
+              <wp14:pctHeight>0</wp14:pctHeight>
+            </wp14:sizeRelV>
+          </wp:anchor>
+        </w:drawing>
+      </w:r>
+      <w:r>
+        <w:rPr>
+          <w:sz w:val="36"/>
+          <w:szCs w:val="36"/>
+        </w:rPr>
         <w:drawing>
           <wp:anchor distT="0" distB="0" distL="114300" distR="114300" simplePos="0" relativeHeight="251671552" behindDoc="1" locked="0" layoutInCell="1" allowOverlap="1" wp14:anchorId="7CD91AC3" wp14:editId="07C9E797">
             <wp:simplePos x="0" y="0"/>
@@ -2339,7 +2302,7 @@
                     <pic:cNvPicPr/>
                   </pic:nvPicPr>
                   <pic:blipFill>
-                    <a:blip r:embed="rId20">
+                    <a:blip r:embed="rId21">
                       <a:extLst>
                         <a:ext uri="{28A0092B-C50C-407E-A947-70E740481C1C}">
                           <a14:useLocalDpi xmlns:a14="http://schemas.microsoft.com/office/drawing/2010/main" val="0"/>
@@ -2421,76 +2384,6 @@
           <w:szCs w:val="36"/>
         </w:rPr>
       </w:pPr>
-      <w:r>
-        <w:rPr>
-          <w:noProof/>
-          <w:sz w:val="36"/>
-          <w:szCs w:val="36"/>
-        </w:rPr>
-        <w:drawing>
-          <wp:anchor distT="0" distB="0" distL="114300" distR="114300" simplePos="0" relativeHeight="251672576" behindDoc="1" locked="0" layoutInCell="1" allowOverlap="1" wp14:anchorId="74C79C59" wp14:editId="0D4AA378">
-            <wp:simplePos x="0" y="0"/>
-            <wp:positionH relativeFrom="margin">
-              <wp:posOffset>-472440</wp:posOffset>
-            </wp:positionH>
-            <wp:positionV relativeFrom="paragraph">
-              <wp:posOffset>154305</wp:posOffset>
-            </wp:positionV>
-            <wp:extent cx="2781300" cy="5911215"/>
-            <wp:effectExtent l="0" t="0" r="0" b="0"/>
-            <wp:wrapTight wrapText="bothSides">
-              <wp:wrapPolygon edited="0">
-                <wp:start x="0" y="0"/>
-                <wp:lineTo x="0" y="21510"/>
-                <wp:lineTo x="21452" y="21510"/>
-                <wp:lineTo x="21452" y="0"/>
-                <wp:lineTo x="0" y="0"/>
-              </wp:wrapPolygon>
-            </wp:wrapTight>
-            <wp:docPr id="18" name="Picture 18"/>
-            <wp:cNvGraphicFramePr>
-              <a:graphicFrameLocks xmlns:a="http://schemas.openxmlformats.org/drawingml/2006/main" noChangeAspect="1"/>
-            </wp:cNvGraphicFramePr>
-            <a:graphic xmlns:a="http://schemas.openxmlformats.org/drawingml/2006/main">
-              <a:graphicData uri="http://schemas.openxmlformats.org/drawingml/2006/picture">
-                <pic:pic xmlns:pic="http://schemas.openxmlformats.org/drawingml/2006/picture">
-                  <pic:nvPicPr>
-                    <pic:cNvPr id="18" name="Picture 18"/>
-                    <pic:cNvPicPr/>
-                  </pic:nvPicPr>
-                  <pic:blipFill>
-                    <a:blip r:embed="rId21">
-                      <a:extLst>
-                        <a:ext uri="{28A0092B-C50C-407E-A947-70E740481C1C}">
-                          <a14:useLocalDpi xmlns:a14="http://schemas.microsoft.com/office/drawing/2010/main" val="0"/>
-                        </a:ext>
-                      </a:extLst>
-                    </a:blip>
-                    <a:stretch>
-                      <a:fillRect/>
-                    </a:stretch>
-                  </pic:blipFill>
-                  <pic:spPr>
-                    <a:xfrm>
-                      <a:off x="0" y="0"/>
-                      <a:ext cx="2781300" cy="5911215"/>
-                    </a:xfrm>
-                    <a:prstGeom prst="rect">
-                      <a:avLst/>
-                    </a:prstGeom>
-                  </pic:spPr>
-                </pic:pic>
-              </a:graphicData>
-            </a:graphic>
-            <wp14:sizeRelH relativeFrom="margin">
-              <wp14:pctWidth>0</wp14:pctWidth>
-            </wp14:sizeRelH>
-            <wp14:sizeRelV relativeFrom="margin">
-              <wp14:pctHeight>0</wp14:pctHeight>
-            </wp14:sizeRelV>
-          </wp:anchor>
-        </w:drawing>
-      </w:r>
     </w:p>
     <w:p>
       <w:pPr>
@@ -2545,8 +2438,63 @@
           <w:szCs w:val="36"/>
         </w:rPr>
         <w:tab/>
+      </w:r>
+    </w:p>
+    <w:p>
+      <w:pPr>
+        <w:rPr>
+          <w:sz w:val="36"/>
+          <w:szCs w:val="36"/>
+        </w:rPr>
+      </w:pPr>
+    </w:p>
+    <w:p>
+      <w:pPr>
+        <w:rPr>
+          <w:sz w:val="36"/>
+          <w:szCs w:val="36"/>
+        </w:rPr>
+      </w:pPr>
+    </w:p>
+    <w:p>
+      <w:pPr>
+        <w:rPr>
+          <w:sz w:val="36"/>
+          <w:szCs w:val="36"/>
+        </w:rPr>
+      </w:pPr>
+      <w:r>
+        <w:rPr>
+          <w:sz w:val="36"/>
+          <w:szCs w:val="36"/>
+        </w:rPr>
         <w:t>GitHub repository link:</w:t>
       </w:r>
+    </w:p>
+    <w:p>
+      <w:pPr>
+        <w:rPr>
+          <w:sz w:val="36"/>
+          <w:szCs w:val="36"/>
+        </w:rPr>
+      </w:pPr>
+      <w:r>
+        <w:rPr>
+          <w:sz w:val="36"/>
+          <w:szCs w:val="36"/>
+        </w:rPr>
+        <w:t xml:space="preserve">    </w:t>
+      </w:r>
+      <w:hyperlink r:id="rId22" w:history="1">
+        <w:r>
+          <w:rPr>
+            <w:rStyle w:val="Hyperlink"/>
+            <w:sz w:val="32"/>
+            <w:szCs w:val="32"/>
+          </w:rPr>
+          <w:t>https://github.com/DhruviSherathiya/SmartDeviceProgramming/tree/main/Lab11</w:t>
+        </w:r>
+      </w:hyperlink>
     </w:p>
     <w:p>
       <w:pPr>
@@ -2996,6 +2944,29 @@
     <w:semiHidden/>
     <w:unhideWhenUsed/>
   </w:style>
+  <w:style w:type="character" w:styleId="Hyperlink">
+    <w:name w:val="Hyperlink"/>
+    <w:basedOn w:val="DefaultParagraphFont"/>
+    <w:uiPriority w:val="99"/>
+    <w:unhideWhenUsed/>
+    <w:rsid w:val="00654D40"/>
+    <w:rPr>
+      <w:color w:val="0563C1" w:themeColor="hyperlink"/>
+      <w:u w:val="single"/>
+    </w:rPr>
+  </w:style>
+  <w:style w:type="character" w:styleId="UnresolvedMention">
+    <w:name w:val="Unresolved Mention"/>
+    <w:basedOn w:val="DefaultParagraphFont"/>
+    <w:uiPriority w:val="99"/>
+    <w:semiHidden/>
+    <w:unhideWhenUsed/>
+    <w:rsid w:val="00654D40"/>
+    <w:rPr>
+      <w:color w:val="605E5C"/>
+      <w:shd w:val="clear" w:color="auto" w:fill="E1DFDD"/>
+    </w:rPr>
+  </w:style>
 </w:styles>
 </file>
 

</xml_diff>